<commit_message>
finish lecture roy dauvergne
</commit_message>
<xml_diff>
--- a/Notes/Journal de bord.docx
+++ b/Notes/Journal de bord.docx
@@ -32,15 +32,7 @@
         </w:numPr>
       </w:pPr>
       <w:r>
-        <w:t xml:space="preserve">Commencer à appréhender la biblio sur la </w:t>
-      </w:r>
-      <w:proofErr w:type="spellStart"/>
-      <w:r>
-        <w:t>propensity</w:t>
-      </w:r>
-      <w:proofErr w:type="spellEnd"/>
-      <w:r>
-        <w:t xml:space="preserve"> to consume et sur le calcul des taxes à la consommation</w:t>
+        <w:t>Commencer à appréhender la biblio sur la propensity to consume et sur le calcul des taxes à la consommation</w:t>
       </w:r>
     </w:p>
     <w:p>
@@ -52,13 +44,8 @@
         </w:numPr>
       </w:pPr>
       <w:r>
-        <w:t>Avec les références d'</w:t>
-      </w:r>
-      <w:proofErr w:type="spellStart"/>
-      <w:r>
-        <w:t>Alessandror</w:t>
-      </w:r>
-      <w:proofErr w:type="spellEnd"/>
+        <w:t>Avec les références d'Alessandror</w:t>
+      </w:r>
     </w:p>
     <w:p>
       <w:pPr>
@@ -85,19 +72,11 @@
       </w:r>
     </w:p>
     <w:p>
-      <w:proofErr w:type="gramStart"/>
       <w:r>
         <w:rPr>
           <w:u w:val="single"/>
         </w:rPr>
-        <w:t>Notes</w:t>
-      </w:r>
-      <w:proofErr w:type="gramEnd"/>
-      <w:r>
-        <w:rPr>
-          <w:u w:val="single"/>
-        </w:rPr>
-        <w:t xml:space="preserve"> :</w:t>
+        <w:t>Notes :</w:t>
       </w:r>
     </w:p>
     <w:p>
@@ -154,31 +133,15 @@
         </w:numPr>
       </w:pPr>
       <w:r>
-        <w:t xml:space="preserve">Discuter avec Matthew et </w:t>
-      </w:r>
-      <w:proofErr w:type="gramStart"/>
-      <w:r>
-        <w:t>les boss</w:t>
-      </w:r>
-      <w:proofErr w:type="gramEnd"/>
-      <w:r>
-        <w:t xml:space="preserve"> (à propos du code de LIS ?)</w:t>
-      </w:r>
-    </w:p>
-    <w:p>
-      <w:proofErr w:type="gramStart"/>
+        <w:t>Discuter avec Matthew et les boss (à propos du code de LIS ?)</w:t>
+      </w:r>
+    </w:p>
+    <w:p>
       <w:r>
         <w:rPr>
           <w:u w:val="single"/>
         </w:rPr>
-        <w:t>Notes</w:t>
-      </w:r>
-      <w:proofErr w:type="gramEnd"/>
-      <w:r>
-        <w:rPr>
-          <w:u w:val="single"/>
-        </w:rPr>
-        <w:t xml:space="preserve"> :</w:t>
+        <w:t>Notes :</w:t>
       </w:r>
     </w:p>
     <w:p>
@@ -193,26 +156,13 @@
         <w:t>Commencé à lire l'article de Roy Dauvergne</w:t>
       </w:r>
       <w:r>
-        <w:t xml:space="preserve">. Ai l’impression que certaines choses empiriques ont été faites sur l’effet </w:t>
-      </w:r>
-      <w:proofErr w:type="spellStart"/>
-      <w:r>
-        <w:t>redistributif</w:t>
-      </w:r>
-      <w:proofErr w:type="spellEnd"/>
-      <w:r>
-        <w:t xml:space="preserve"> de la TVA (voir par ex </w:t>
+        <w:t xml:space="preserve">. Ai l’impression que certaines choses empiriques ont été faites sur l’effet redistributif de la TVA (voir par ex </w:t>
       </w:r>
       <w:r>
         <w:t>http://archive.wikiwix.com/cache/?url=http%3A%2F%2Fwww.coe.gouv.fr%2FIMG%2Fpdf%2FAnnexe_IV_TVA_sociale_24.05bis.pdf</w:t>
       </w:r>
-      <w:proofErr w:type="gramStart"/>
-      <w:r>
-        <w:t>) ,</w:t>
-      </w:r>
-      <w:proofErr w:type="gramEnd"/>
-      <w:r>
-        <w:t xml:space="preserve"> on cite également Atkinson et Stieglitz mais je pense que c’est théorique.</w:t>
+      <w:r>
+        <w:t>) , on cite également Atkinson et Stieglitz mais je pense que c’est théorique.</w:t>
       </w:r>
     </w:p>
     <w:p>
@@ -222,6 +172,11 @@
           <w:ilvl w:val="0"/>
           <w:numId w:val="1"/>
         </w:numPr>
+        <w:rPr>
+          <w:rStyle w:val="Lienhypertexte"/>
+          <w:color w:val="auto"/>
+          <w:u w:val="none"/>
+        </w:rPr>
       </w:pPr>
       <w:r>
         <w:t xml:space="preserve">Commentaires sur le mémoire de Roy Dauvergne dans </w:t>
@@ -234,6 +189,98 @@
           <w:t>Notes biblio</w:t>
         </w:r>
       </w:hyperlink>
+    </w:p>
+    <w:p>
+      <w:pPr>
+        <w:pStyle w:val="Titre2"/>
+      </w:pPr>
+      <w:r>
+        <w:t>11/05/2017</w:t>
+      </w:r>
+    </w:p>
+    <w:p>
+      <w:pPr>
+        <w:rPr>
+          <w:u w:val="single"/>
+        </w:rPr>
+      </w:pPr>
+      <w:r>
+        <w:rPr>
+          <w:u w:val="single"/>
+        </w:rPr>
+        <w:t>Objectifs de la journée :</w:t>
+      </w:r>
+    </w:p>
+    <w:p>
+      <w:pPr>
+        <w:pStyle w:val="Paragraphedeliste"/>
+        <w:numPr>
+          <w:ilvl w:val="0"/>
+          <w:numId w:val="5"/>
+        </w:numPr>
+      </w:pPr>
+      <w:r>
+        <w:t>Commencer la prise en main de LIS/Stata</w:t>
+      </w:r>
+    </w:p>
+    <w:p>
+      <w:pPr>
+        <w:pStyle w:val="Paragraphedeliste"/>
+        <w:numPr>
+          <w:ilvl w:val="0"/>
+          <w:numId w:val="5"/>
+        </w:numPr>
+      </w:pPr>
+      <w:r>
+        <w:t>Finir la lecture de Roy Dauvergne (en particulier comparer leurs résultats à nos premiers résultats)</w:t>
+      </w:r>
+    </w:p>
+    <w:p>
+      <w:r>
+        <w:t xml:space="preserve"> </w:t>
+      </w:r>
+      <w:r>
+        <w:rPr>
+          <w:u w:val="single"/>
+        </w:rPr>
+        <w:t>Notes :</w:t>
+      </w:r>
+    </w:p>
+    <w:p>
+      <w:pPr>
+        <w:pStyle w:val="Paragraphedeliste"/>
+        <w:numPr>
+          <w:ilvl w:val="0"/>
+          <w:numId w:val="6"/>
+        </w:numPr>
+      </w:pPr>
+      <w:r>
+        <w:t>Je me suis inscrit sur LIS</w:t>
+      </w:r>
+    </w:p>
+    <w:p>
+      <w:pPr>
+        <w:pStyle w:val="Paragraphedeliste"/>
+        <w:numPr>
+          <w:ilvl w:val="0"/>
+          <w:numId w:val="6"/>
+        </w:numPr>
+      </w:pPr>
+      <w:r>
+        <w:t>On peut comparer les résultats de la partie III aux résultats par décile obtenus dans nos premiers travaux</w:t>
+      </w:r>
+    </w:p>
+    <w:p>
+      <w:pPr>
+        <w:pStyle w:val="Paragraphedeliste"/>
+        <w:numPr>
+          <w:ilvl w:val="0"/>
+          <w:numId w:val="6"/>
+        </w:numPr>
+      </w:pPr>
+      <w:r>
+        <w:t>Problème méthodologique : si le niveau de consommation est le meilleur proxy pour le niveau de vie (et donc la référence à utiliser pour évaluer l’effet redistributif), alors on écarte totalement l’effet « propension à consommer », qui peut être supérieur à l’effet « panier »</w:t>
+      </w:r>
       <w:bookmarkStart w:id="0" w:name="_GoBack"/>
       <w:bookmarkEnd w:id="0"/>
     </w:p>
@@ -250,6 +297,119 @@
 <file path=word/numbering.xml><?xml version="1.0" encoding="utf-8"?>
 <w:numbering xmlns:wpc="http://schemas.microsoft.com/office/word/2010/wordprocessingCanvas" xmlns:mc="http://schemas.openxmlformats.org/markup-compatibility/2006" xmlns:o="urn:schemas-microsoft-com:office:office" xmlns:r="http://schemas.openxmlformats.org/officeDocument/2006/relationships" xmlns:m="http://schemas.openxmlformats.org/officeDocument/2006/math" xmlns:v="urn:schemas-microsoft-com:vml" xmlns:wp14="http://schemas.microsoft.com/office/word/2010/wordprocessingDrawing" xmlns:wp="http://schemas.openxmlformats.org/drawingml/2006/wordprocessingDrawing" xmlns:w10="urn:schemas-microsoft-com:office:word" xmlns:w="http://schemas.openxmlformats.org/wordprocessingml/2006/main" xmlns:w14="http://schemas.microsoft.com/office/word/2010/wordml" xmlns:wpg="http://schemas.microsoft.com/office/word/2010/wordprocessingGroup" xmlns:wpi="http://schemas.microsoft.com/office/word/2010/wordprocessingInk" xmlns:wne="http://schemas.microsoft.com/office/word/2006/wordml" xmlns:wps="http://schemas.microsoft.com/office/word/2010/wordprocessingShape" mc:Ignorable="w14 wp14">
   <w:abstractNum w:abstractNumId="0">
+    <w:nsid w:val="03F207F2"/>
+    <w:multiLevelType w:val="hybridMultilevel"/>
+    <w:tmpl w:val="E6525634"/>
+    <w:lvl w:ilvl="0" w:tplc="040C0001">
+      <w:start w:val="1"/>
+      <w:numFmt w:val="bullet"/>
+      <w:lvlText w:val=""/>
+      <w:lvlJc w:val="left"/>
+      <w:pPr>
+        <w:ind w:left="720" w:hanging="360"/>
+      </w:pPr>
+      <w:rPr>
+        <w:rFonts w:ascii="Symbol" w:hAnsi="Symbol" w:hint="default"/>
+      </w:rPr>
+    </w:lvl>
+    <w:lvl w:ilvl="1" w:tplc="040C0003" w:tentative="1">
+      <w:start w:val="1"/>
+      <w:numFmt w:val="bullet"/>
+      <w:lvlText w:val="o"/>
+      <w:lvlJc w:val="left"/>
+      <w:pPr>
+        <w:ind w:left="1440" w:hanging="360"/>
+      </w:pPr>
+      <w:rPr>
+        <w:rFonts w:ascii="Courier New" w:hAnsi="Courier New" w:cs="Courier New" w:hint="default"/>
+      </w:rPr>
+    </w:lvl>
+    <w:lvl w:ilvl="2" w:tplc="040C0005" w:tentative="1">
+      <w:start w:val="1"/>
+      <w:numFmt w:val="bullet"/>
+      <w:lvlText w:val=""/>
+      <w:lvlJc w:val="left"/>
+      <w:pPr>
+        <w:ind w:left="2160" w:hanging="360"/>
+      </w:pPr>
+      <w:rPr>
+        <w:rFonts w:ascii="Wingdings" w:hAnsi="Wingdings" w:hint="default"/>
+      </w:rPr>
+    </w:lvl>
+    <w:lvl w:ilvl="3" w:tplc="040C0001" w:tentative="1">
+      <w:start w:val="1"/>
+      <w:numFmt w:val="bullet"/>
+      <w:lvlText w:val=""/>
+      <w:lvlJc w:val="left"/>
+      <w:pPr>
+        <w:ind w:left="2880" w:hanging="360"/>
+      </w:pPr>
+      <w:rPr>
+        <w:rFonts w:ascii="Symbol" w:hAnsi="Symbol" w:hint="default"/>
+      </w:rPr>
+    </w:lvl>
+    <w:lvl w:ilvl="4" w:tplc="040C0003" w:tentative="1">
+      <w:start w:val="1"/>
+      <w:numFmt w:val="bullet"/>
+      <w:lvlText w:val="o"/>
+      <w:lvlJc w:val="left"/>
+      <w:pPr>
+        <w:ind w:left="3600" w:hanging="360"/>
+      </w:pPr>
+      <w:rPr>
+        <w:rFonts w:ascii="Courier New" w:hAnsi="Courier New" w:cs="Courier New" w:hint="default"/>
+      </w:rPr>
+    </w:lvl>
+    <w:lvl w:ilvl="5" w:tplc="040C0005" w:tentative="1">
+      <w:start w:val="1"/>
+      <w:numFmt w:val="bullet"/>
+      <w:lvlText w:val=""/>
+      <w:lvlJc w:val="left"/>
+      <w:pPr>
+        <w:ind w:left="4320" w:hanging="360"/>
+      </w:pPr>
+      <w:rPr>
+        <w:rFonts w:ascii="Wingdings" w:hAnsi="Wingdings" w:hint="default"/>
+      </w:rPr>
+    </w:lvl>
+    <w:lvl w:ilvl="6" w:tplc="040C0001" w:tentative="1">
+      <w:start w:val="1"/>
+      <w:numFmt w:val="bullet"/>
+      <w:lvlText w:val=""/>
+      <w:lvlJc w:val="left"/>
+      <w:pPr>
+        <w:ind w:left="5040" w:hanging="360"/>
+      </w:pPr>
+      <w:rPr>
+        <w:rFonts w:ascii="Symbol" w:hAnsi="Symbol" w:hint="default"/>
+      </w:rPr>
+    </w:lvl>
+    <w:lvl w:ilvl="7" w:tplc="040C0003" w:tentative="1">
+      <w:start w:val="1"/>
+      <w:numFmt w:val="bullet"/>
+      <w:lvlText w:val="o"/>
+      <w:lvlJc w:val="left"/>
+      <w:pPr>
+        <w:ind w:left="5760" w:hanging="360"/>
+      </w:pPr>
+      <w:rPr>
+        <w:rFonts w:ascii="Courier New" w:hAnsi="Courier New" w:cs="Courier New" w:hint="default"/>
+      </w:rPr>
+    </w:lvl>
+    <w:lvl w:ilvl="8" w:tplc="040C0005" w:tentative="1">
+      <w:start w:val="1"/>
+      <w:numFmt w:val="bullet"/>
+      <w:lvlText w:val=""/>
+      <w:lvlJc w:val="left"/>
+      <w:pPr>
+        <w:ind w:left="6480" w:hanging="360"/>
+      </w:pPr>
+      <w:rPr>
+        <w:rFonts w:ascii="Wingdings" w:hAnsi="Wingdings" w:hint="default"/>
+      </w:rPr>
+    </w:lvl>
+  </w:abstractNum>
+  <w:abstractNum w:abstractNumId="1">
     <w:nsid w:val="30863B72"/>
     <w:multiLevelType w:val="hybridMultilevel"/>
     <w:tmpl w:val="8D987BDC"/>
@@ -362,7 +522,7 @@
       </w:rPr>
     </w:lvl>
   </w:abstractNum>
-  <w:abstractNum w:abstractNumId="1">
+  <w:abstractNum w:abstractNumId="2">
     <w:nsid w:val="3AE10A87"/>
     <w:multiLevelType w:val="hybridMultilevel"/>
     <w:tmpl w:val="0DAA8466"/>
@@ -475,7 +635,7 @@
       </w:rPr>
     </w:lvl>
   </w:abstractNum>
-  <w:abstractNum w:abstractNumId="2">
+  <w:abstractNum w:abstractNumId="3">
     <w:nsid w:val="445C3A90"/>
     <w:multiLevelType w:val="hybridMultilevel"/>
     <w:tmpl w:val="B52AA950"/>
@@ -588,7 +748,7 @@
       </w:rPr>
     </w:lvl>
   </w:abstractNum>
-  <w:abstractNum w:abstractNumId="3">
+  <w:abstractNum w:abstractNumId="4">
     <w:nsid w:val="53966BA8"/>
     <w:multiLevelType w:val="hybridMultilevel"/>
     <w:tmpl w:val="A2A2C8BA"/>
@@ -701,17 +861,136 @@
       </w:rPr>
     </w:lvl>
   </w:abstractNum>
+  <w:abstractNum w:abstractNumId="5">
+    <w:nsid w:val="60B129A8"/>
+    <w:multiLevelType w:val="hybridMultilevel"/>
+    <w:tmpl w:val="93E08DFA"/>
+    <w:lvl w:ilvl="0" w:tplc="040C0001">
+      <w:start w:val="1"/>
+      <w:numFmt w:val="bullet"/>
+      <w:lvlText w:val=""/>
+      <w:lvlJc w:val="left"/>
+      <w:pPr>
+        <w:ind w:left="720" w:hanging="360"/>
+      </w:pPr>
+      <w:rPr>
+        <w:rFonts w:ascii="Symbol" w:hAnsi="Symbol" w:hint="default"/>
+      </w:rPr>
+    </w:lvl>
+    <w:lvl w:ilvl="1" w:tplc="040C0003" w:tentative="1">
+      <w:start w:val="1"/>
+      <w:numFmt w:val="bullet"/>
+      <w:lvlText w:val="o"/>
+      <w:lvlJc w:val="left"/>
+      <w:pPr>
+        <w:ind w:left="1440" w:hanging="360"/>
+      </w:pPr>
+      <w:rPr>
+        <w:rFonts w:ascii="Courier New" w:hAnsi="Courier New" w:cs="Courier New" w:hint="default"/>
+      </w:rPr>
+    </w:lvl>
+    <w:lvl w:ilvl="2" w:tplc="040C0005" w:tentative="1">
+      <w:start w:val="1"/>
+      <w:numFmt w:val="bullet"/>
+      <w:lvlText w:val=""/>
+      <w:lvlJc w:val="left"/>
+      <w:pPr>
+        <w:ind w:left="2160" w:hanging="360"/>
+      </w:pPr>
+      <w:rPr>
+        <w:rFonts w:ascii="Wingdings" w:hAnsi="Wingdings" w:hint="default"/>
+      </w:rPr>
+    </w:lvl>
+    <w:lvl w:ilvl="3" w:tplc="040C0001" w:tentative="1">
+      <w:start w:val="1"/>
+      <w:numFmt w:val="bullet"/>
+      <w:lvlText w:val=""/>
+      <w:lvlJc w:val="left"/>
+      <w:pPr>
+        <w:ind w:left="2880" w:hanging="360"/>
+      </w:pPr>
+      <w:rPr>
+        <w:rFonts w:ascii="Symbol" w:hAnsi="Symbol" w:hint="default"/>
+      </w:rPr>
+    </w:lvl>
+    <w:lvl w:ilvl="4" w:tplc="040C0003" w:tentative="1">
+      <w:start w:val="1"/>
+      <w:numFmt w:val="bullet"/>
+      <w:lvlText w:val="o"/>
+      <w:lvlJc w:val="left"/>
+      <w:pPr>
+        <w:ind w:left="3600" w:hanging="360"/>
+      </w:pPr>
+      <w:rPr>
+        <w:rFonts w:ascii="Courier New" w:hAnsi="Courier New" w:cs="Courier New" w:hint="default"/>
+      </w:rPr>
+    </w:lvl>
+    <w:lvl w:ilvl="5" w:tplc="040C0005" w:tentative="1">
+      <w:start w:val="1"/>
+      <w:numFmt w:val="bullet"/>
+      <w:lvlText w:val=""/>
+      <w:lvlJc w:val="left"/>
+      <w:pPr>
+        <w:ind w:left="4320" w:hanging="360"/>
+      </w:pPr>
+      <w:rPr>
+        <w:rFonts w:ascii="Wingdings" w:hAnsi="Wingdings" w:hint="default"/>
+      </w:rPr>
+    </w:lvl>
+    <w:lvl w:ilvl="6" w:tplc="040C0001" w:tentative="1">
+      <w:start w:val="1"/>
+      <w:numFmt w:val="bullet"/>
+      <w:lvlText w:val=""/>
+      <w:lvlJc w:val="left"/>
+      <w:pPr>
+        <w:ind w:left="5040" w:hanging="360"/>
+      </w:pPr>
+      <w:rPr>
+        <w:rFonts w:ascii="Symbol" w:hAnsi="Symbol" w:hint="default"/>
+      </w:rPr>
+    </w:lvl>
+    <w:lvl w:ilvl="7" w:tplc="040C0003" w:tentative="1">
+      <w:start w:val="1"/>
+      <w:numFmt w:val="bullet"/>
+      <w:lvlText w:val="o"/>
+      <w:lvlJc w:val="left"/>
+      <w:pPr>
+        <w:ind w:left="5760" w:hanging="360"/>
+      </w:pPr>
+      <w:rPr>
+        <w:rFonts w:ascii="Courier New" w:hAnsi="Courier New" w:cs="Courier New" w:hint="default"/>
+      </w:rPr>
+    </w:lvl>
+    <w:lvl w:ilvl="8" w:tplc="040C0005" w:tentative="1">
+      <w:start w:val="1"/>
+      <w:numFmt w:val="bullet"/>
+      <w:lvlText w:val=""/>
+      <w:lvlJc w:val="left"/>
+      <w:pPr>
+        <w:ind w:left="6480" w:hanging="360"/>
+      </w:pPr>
+      <w:rPr>
+        <w:rFonts w:ascii="Wingdings" w:hAnsi="Wingdings" w:hint="default"/>
+      </w:rPr>
+    </w:lvl>
+  </w:abstractNum>
   <w:num w:numId="1">
-    <w:abstractNumId w:val="0"/>
+    <w:abstractNumId w:val="1"/>
   </w:num>
   <w:num w:numId="2">
-    <w:abstractNumId w:val="1"/>
+    <w:abstractNumId w:val="2"/>
   </w:num>
   <w:num w:numId="3">
+    <w:abstractNumId w:val="4"/>
+  </w:num>
+  <w:num w:numId="4">
     <w:abstractNumId w:val="3"/>
   </w:num>
-  <w:num w:numId="4">
-    <w:abstractNumId w:val="2"/>
+  <w:num w:numId="5">
+    <w:abstractNumId w:val="5"/>
+  </w:num>
+  <w:num w:numId="6">
+    <w:abstractNumId w:val="0"/>
   </w:num>
 </w:numbering>
 </file>
@@ -1459,7 +1738,7 @@
   <a:extraClrSchemeLst/>
   <a:extLst>
     <a:ext uri="{05A4C25C-085E-4340-85A3-A5531E510DB2}">
-      <thm15:themeFamily xmlns:thm15="http://schemas.microsoft.com/office/thememl/2012/main" xmlns="" name="Office Theme" id="{62F939B6-93AF-4DB8-9C6B-D6C7DFDC589F}" vid="{4A3C46E8-61CC-4603-A589-7422A47A8E4A}"/>
+      <thm15:themeFamily xmlns="" xmlns:thm15="http://schemas.microsoft.com/office/thememl/2012/main" name="Office Theme" id="{62F939B6-93AF-4DB8-9C6B-D6C7DFDC589F}" vid="{4A3C46E8-61CC-4603-A589-7422A47A8E4A}"/>
     </a:ext>
   </a:extLst>
 </a:theme>

</xml_diff>